<commit_message>
maybe finished code report
</commit_message>
<xml_diff>
--- a/SoftwareDev_Report.docx
+++ b/SoftwareDev_Report.docx
@@ -1197,9 +1197,9 @@
       </w:tblPr>
       <w:tblGrid>
         <w:gridCol w:w="1502"/>
-        <w:gridCol w:w="1501"/>
-        <w:gridCol w:w="1502"/>
-        <w:gridCol w:w="1502"/>
+        <w:gridCol w:w="1903"/>
+        <w:gridCol w:w="1245"/>
+        <w:gridCol w:w="1357"/>
         <w:gridCol w:w="1501"/>
         <w:gridCol w:w="1502"/>
       </w:tblGrid>
@@ -1214,16 +1214,95 @@
             <w:pPr>
               <w:pStyle w:val="Normal"/>
               <w:spacing w:lineRule="auto" w:line="240" w:before="0" w:after="0"/>
-              <w:rPr/>
-            </w:pPr>
-            <w:r>
-              <w:rPr/>
+              <w:rPr>
+                <w:b/>
+                <w:b/>
+                <w:bCs/>
+              </w:rPr>
+            </w:pPr>
+            <w:r>
+              <w:rPr>
+                <w:b/>
+                <w:bCs/>
+              </w:rPr>
               <w:t>Date</w:t>
             </w:r>
           </w:p>
         </w:tc>
         <w:tc>
           <w:tcPr>
+            <w:tcW w:w="1903" w:type="dxa"/>
+            <w:tcBorders/>
+          </w:tcPr>
+          <w:p>
+            <w:pPr>
+              <w:pStyle w:val="Normal"/>
+              <w:spacing w:lineRule="auto" w:line="240" w:before="0" w:after="0"/>
+              <w:rPr>
+                <w:b/>
+                <w:b/>
+                <w:bCs/>
+              </w:rPr>
+            </w:pPr>
+            <w:r>
+              <w:rPr>
+                <w:b/>
+                <w:bCs/>
+              </w:rPr>
+              <w:t>Time</w:t>
+            </w:r>
+          </w:p>
+        </w:tc>
+        <w:tc>
+          <w:tcPr>
+            <w:tcW w:w="1245" w:type="dxa"/>
+            <w:tcBorders/>
+          </w:tcPr>
+          <w:p>
+            <w:pPr>
+              <w:pStyle w:val="Normal"/>
+              <w:spacing w:lineRule="auto" w:line="240" w:before="0" w:after="0"/>
+              <w:rPr>
+                <w:b/>
+                <w:b/>
+                <w:bCs/>
+              </w:rPr>
+            </w:pPr>
+            <w:r>
+              <w:rPr>
+                <w:b/>
+                <w:bCs/>
+              </w:rPr>
+              <w:t>Driver</w:t>
+            </w:r>
+          </w:p>
+        </w:tc>
+        <w:tc>
+          <w:tcPr>
+            <w:tcW w:w="1357" w:type="dxa"/>
+            <w:tcBorders/>
+          </w:tcPr>
+          <w:p>
+            <w:pPr>
+              <w:pStyle w:val="Normal"/>
+              <w:spacing w:lineRule="auto" w:line="240" w:before="0" w:after="0"/>
+              <w:rPr>
+                <w:b/>
+                <w:b/>
+                <w:bCs/>
+              </w:rPr>
+            </w:pPr>
+            <w:r>
+              <w:rPr>
+                <w:b/>
+                <w:bCs/>
+              </w:rPr>
+              <w:t>Observer</w:t>
+            </w:r>
+          </w:p>
+        </w:tc>
+        <w:tc>
+          <w:tcPr>
             <w:tcW w:w="1501" w:type="dxa"/>
             <w:tcBorders/>
           </w:tcPr>
@@ -1231,11 +1310,18 @@
             <w:pPr>
               <w:pStyle w:val="Normal"/>
               <w:spacing w:lineRule="auto" w:line="240" w:before="0" w:after="0"/>
-              <w:rPr/>
-            </w:pPr>
-            <w:r>
-              <w:rPr/>
-              <w:t>Time</w:t>
+              <w:rPr>
+                <w:b/>
+                <w:b/>
+                <w:bCs/>
+              </w:rPr>
+            </w:pPr>
+            <w:r>
+              <w:rPr>
+                <w:b/>
+                <w:bCs/>
+              </w:rPr>
+              <w:t>Ben’s Signature</w:t>
             </w:r>
           </w:p>
         </w:tc>
@@ -1248,61 +1334,17 @@
             <w:pPr>
               <w:pStyle w:val="Normal"/>
               <w:spacing w:lineRule="auto" w:line="240" w:before="0" w:after="0"/>
-              <w:rPr/>
-            </w:pPr>
-            <w:r>
-              <w:rPr/>
-              <w:t>Driver</w:t>
-            </w:r>
-          </w:p>
-        </w:tc>
-        <w:tc>
-          <w:tcPr>
-            <w:tcW w:w="1502" w:type="dxa"/>
-            <w:tcBorders/>
-          </w:tcPr>
-          <w:p>
-            <w:pPr>
-              <w:pStyle w:val="Normal"/>
-              <w:spacing w:lineRule="auto" w:line="240" w:before="0" w:after="0"/>
-              <w:rPr/>
-            </w:pPr>
-            <w:r>
-              <w:rPr/>
-              <w:t>Observer</w:t>
-            </w:r>
-          </w:p>
-        </w:tc>
-        <w:tc>
-          <w:tcPr>
-            <w:tcW w:w="1501" w:type="dxa"/>
-            <w:tcBorders/>
-          </w:tcPr>
-          <w:p>
-            <w:pPr>
-              <w:pStyle w:val="Normal"/>
-              <w:spacing w:lineRule="auto" w:line="240" w:before="0" w:after="0"/>
-              <w:rPr/>
-            </w:pPr>
-            <w:r>
-              <w:rPr/>
-              <w:t>Ben’s Signature</w:t>
-            </w:r>
-          </w:p>
-        </w:tc>
-        <w:tc>
-          <w:tcPr>
-            <w:tcW w:w="1502" w:type="dxa"/>
-            <w:tcBorders/>
-          </w:tcPr>
-          <w:p>
-            <w:pPr>
-              <w:pStyle w:val="Normal"/>
-              <w:spacing w:lineRule="auto" w:line="240" w:before="0" w:after="0"/>
-              <w:rPr/>
-            </w:pPr>
-            <w:r>
-              <w:rPr/>
+              <w:rPr>
+                <w:b/>
+                <w:b/>
+                <w:bCs/>
+              </w:rPr>
+            </w:pPr>
+            <w:r>
+              <w:rPr>
+                <w:b/>
+                <w:bCs/>
+              </w:rPr>
               <w:t>Patryk’s Signature</w:t>
             </w:r>
           </w:p>
@@ -1329,7 +1371,7 @@
         </w:tc>
         <w:tc>
           <w:tcPr>
-            <w:tcW w:w="1501" w:type="dxa"/>
+            <w:tcW w:w="1903" w:type="dxa"/>
             <w:tcBorders/>
           </w:tcPr>
           <w:p>
@@ -1346,7 +1388,7 @@
         </w:tc>
         <w:tc>
           <w:tcPr>
-            <w:tcW w:w="1502" w:type="dxa"/>
+            <w:tcW w:w="1245" w:type="dxa"/>
             <w:tcBorders/>
           </w:tcPr>
           <w:p>
@@ -1363,7 +1405,7 @@
         </w:tc>
         <w:tc>
           <w:tcPr>
-            <w:tcW w:w="1502" w:type="dxa"/>
+            <w:tcW w:w="1357" w:type="dxa"/>
             <w:tcBorders/>
           </w:tcPr>
           <w:p>
@@ -1432,7 +1474,7 @@
         </w:tc>
         <w:tc>
           <w:tcPr>
-            <w:tcW w:w="1501" w:type="dxa"/>
+            <w:tcW w:w="1903" w:type="dxa"/>
             <w:tcBorders/>
           </w:tcPr>
           <w:p>
@@ -1449,7 +1491,7 @@
         </w:tc>
         <w:tc>
           <w:tcPr>
-            <w:tcW w:w="1502" w:type="dxa"/>
+            <w:tcW w:w="1245" w:type="dxa"/>
             <w:tcBorders/>
           </w:tcPr>
           <w:p>
@@ -1466,7 +1508,7 @@
         </w:tc>
         <w:tc>
           <w:tcPr>
-            <w:tcW w:w="1502" w:type="dxa"/>
+            <w:tcW w:w="1357" w:type="dxa"/>
             <w:tcBorders/>
           </w:tcPr>
           <w:p>
@@ -1529,54 +1571,58 @@
             </w:pPr>
             <w:r>
               <w:rPr/>
-            </w:r>
-          </w:p>
-        </w:tc>
-        <w:tc>
-          <w:tcPr>
-            <w:tcW w:w="1501" w:type="dxa"/>
-            <w:tcBorders/>
-          </w:tcPr>
-          <w:p>
-            <w:pPr>
-              <w:pStyle w:val="Normal"/>
-              <w:spacing w:lineRule="auto" w:line="240" w:before="0" w:after="0"/>
-              <w:rPr/>
-            </w:pPr>
-            <w:r>
-              <w:rPr/>
-            </w:r>
-          </w:p>
-        </w:tc>
-        <w:tc>
-          <w:tcPr>
-            <w:tcW w:w="1502" w:type="dxa"/>
-            <w:tcBorders/>
-          </w:tcPr>
-          <w:p>
-            <w:pPr>
-              <w:pStyle w:val="Normal"/>
-              <w:spacing w:lineRule="auto" w:line="240" w:before="0" w:after="0"/>
-              <w:rPr/>
-            </w:pPr>
-            <w:r>
-              <w:rPr/>
-            </w:r>
-          </w:p>
-        </w:tc>
-        <w:tc>
-          <w:tcPr>
-            <w:tcW w:w="1502" w:type="dxa"/>
-            <w:tcBorders/>
-          </w:tcPr>
-          <w:p>
-            <w:pPr>
-              <w:pStyle w:val="Normal"/>
-              <w:spacing w:lineRule="auto" w:line="240" w:before="0" w:after="0"/>
-              <w:rPr/>
-            </w:pPr>
-            <w:r>
-              <w:rPr/>
+              <w:t>05/11/22</w:t>
+            </w:r>
+          </w:p>
+        </w:tc>
+        <w:tc>
+          <w:tcPr>
+            <w:tcW w:w="1903" w:type="dxa"/>
+            <w:tcBorders/>
+          </w:tcPr>
+          <w:p>
+            <w:pPr>
+              <w:pStyle w:val="Normal"/>
+              <w:spacing w:lineRule="auto" w:line="240" w:before="0" w:after="0"/>
+              <w:rPr/>
+            </w:pPr>
+            <w:r>
+              <w:rPr/>
+              <w:t>13:00-15:00</w:t>
+            </w:r>
+          </w:p>
+        </w:tc>
+        <w:tc>
+          <w:tcPr>
+            <w:tcW w:w="1245" w:type="dxa"/>
+            <w:tcBorders/>
+          </w:tcPr>
+          <w:p>
+            <w:pPr>
+              <w:pStyle w:val="Normal"/>
+              <w:spacing w:lineRule="auto" w:line="240" w:before="0" w:after="0"/>
+              <w:rPr/>
+            </w:pPr>
+            <w:r>
+              <w:rPr/>
+              <w:t>Patryk</w:t>
+            </w:r>
+          </w:p>
+        </w:tc>
+        <w:tc>
+          <w:tcPr>
+            <w:tcW w:w="1357" w:type="dxa"/>
+            <w:tcBorders/>
+          </w:tcPr>
+          <w:p>
+            <w:pPr>
+              <w:pStyle w:val="Normal"/>
+              <w:spacing w:lineRule="auto" w:line="240" w:before="0" w:after="0"/>
+              <w:rPr/>
+            </w:pPr>
+            <w:r>
+              <w:rPr/>
+              <w:t>Ben</w:t>
             </w:r>
           </w:p>
         </w:tc>
@@ -1628,54 +1674,58 @@
             </w:pPr>
             <w:r>
               <w:rPr/>
-            </w:r>
-          </w:p>
-        </w:tc>
-        <w:tc>
-          <w:tcPr>
-            <w:tcW w:w="1501" w:type="dxa"/>
-            <w:tcBorders/>
-          </w:tcPr>
-          <w:p>
-            <w:pPr>
-              <w:pStyle w:val="Normal"/>
-              <w:spacing w:lineRule="auto" w:line="240" w:before="0" w:after="0"/>
-              <w:rPr/>
-            </w:pPr>
-            <w:r>
-              <w:rPr/>
-            </w:r>
-          </w:p>
-        </w:tc>
-        <w:tc>
-          <w:tcPr>
-            <w:tcW w:w="1502" w:type="dxa"/>
-            <w:tcBorders/>
-          </w:tcPr>
-          <w:p>
-            <w:pPr>
-              <w:pStyle w:val="Normal"/>
-              <w:spacing w:lineRule="auto" w:line="240" w:before="0" w:after="0"/>
-              <w:rPr/>
-            </w:pPr>
-            <w:r>
-              <w:rPr/>
-            </w:r>
-          </w:p>
-        </w:tc>
-        <w:tc>
-          <w:tcPr>
-            <w:tcW w:w="1502" w:type="dxa"/>
-            <w:tcBorders/>
-          </w:tcPr>
-          <w:p>
-            <w:pPr>
-              <w:pStyle w:val="Normal"/>
-              <w:spacing w:lineRule="auto" w:line="240" w:before="0" w:after="0"/>
-              <w:rPr/>
-            </w:pPr>
-            <w:r>
-              <w:rPr/>
+              <w:t>05/11/22</w:t>
+            </w:r>
+          </w:p>
+        </w:tc>
+        <w:tc>
+          <w:tcPr>
+            <w:tcW w:w="1903" w:type="dxa"/>
+            <w:tcBorders/>
+          </w:tcPr>
+          <w:p>
+            <w:pPr>
+              <w:pStyle w:val="Normal"/>
+              <w:spacing w:lineRule="auto" w:line="240" w:before="0" w:after="0"/>
+              <w:rPr/>
+            </w:pPr>
+            <w:r>
+              <w:rPr/>
+              <w:t>16:00-18:00</w:t>
+            </w:r>
+          </w:p>
+        </w:tc>
+        <w:tc>
+          <w:tcPr>
+            <w:tcW w:w="1245" w:type="dxa"/>
+            <w:tcBorders/>
+          </w:tcPr>
+          <w:p>
+            <w:pPr>
+              <w:pStyle w:val="Normal"/>
+              <w:spacing w:lineRule="auto" w:line="240" w:before="0" w:after="0"/>
+              <w:rPr/>
+            </w:pPr>
+            <w:r>
+              <w:rPr/>
+              <w:t>Ben</w:t>
+            </w:r>
+          </w:p>
+        </w:tc>
+        <w:tc>
+          <w:tcPr>
+            <w:tcW w:w="1357" w:type="dxa"/>
+            <w:tcBorders/>
+          </w:tcPr>
+          <w:p>
+            <w:pPr>
+              <w:pStyle w:val="Normal"/>
+              <w:spacing w:lineRule="auto" w:line="240" w:before="0" w:after="0"/>
+              <w:rPr/>
+            </w:pPr>
+            <w:r>
+              <w:rPr/>
+              <w:t>Patryk</w:t>
             </w:r>
           </w:p>
         </w:tc>
@@ -1732,39 +1782,39 @@
         </w:tc>
         <w:tc>
           <w:tcPr>
-            <w:tcW w:w="1501" w:type="dxa"/>
-            <w:tcBorders/>
-          </w:tcPr>
-          <w:p>
-            <w:pPr>
-              <w:pStyle w:val="Normal"/>
-              <w:spacing w:lineRule="auto" w:line="240" w:before="0" w:after="0"/>
-              <w:rPr/>
-            </w:pPr>
-            <w:r>
-              <w:rPr/>
-            </w:r>
-          </w:p>
-        </w:tc>
-        <w:tc>
-          <w:tcPr>
-            <w:tcW w:w="1502" w:type="dxa"/>
-            <w:tcBorders/>
-          </w:tcPr>
-          <w:p>
-            <w:pPr>
-              <w:pStyle w:val="Normal"/>
-              <w:spacing w:lineRule="auto" w:line="240" w:before="0" w:after="0"/>
-              <w:rPr/>
-            </w:pPr>
-            <w:r>
-              <w:rPr/>
-            </w:r>
-          </w:p>
-        </w:tc>
-        <w:tc>
-          <w:tcPr>
-            <w:tcW w:w="1502" w:type="dxa"/>
+            <w:tcW w:w="1903" w:type="dxa"/>
+            <w:tcBorders/>
+          </w:tcPr>
+          <w:p>
+            <w:pPr>
+              <w:pStyle w:val="Normal"/>
+              <w:spacing w:lineRule="auto" w:line="240" w:before="0" w:after="0"/>
+              <w:rPr/>
+            </w:pPr>
+            <w:r>
+              <w:rPr/>
+            </w:r>
+          </w:p>
+        </w:tc>
+        <w:tc>
+          <w:tcPr>
+            <w:tcW w:w="1245" w:type="dxa"/>
+            <w:tcBorders/>
+          </w:tcPr>
+          <w:p>
+            <w:pPr>
+              <w:pStyle w:val="Normal"/>
+              <w:spacing w:lineRule="auto" w:line="240" w:before="0" w:after="0"/>
+              <w:rPr/>
+            </w:pPr>
+            <w:r>
+              <w:rPr/>
+            </w:r>
+          </w:p>
+        </w:tc>
+        <w:tc>
+          <w:tcPr>
+            <w:tcW w:w="1357" w:type="dxa"/>
             <w:tcBorders/>
           </w:tcPr>
           <w:p>
@@ -1831,39 +1881,39 @@
         </w:tc>
         <w:tc>
           <w:tcPr>
-            <w:tcW w:w="1501" w:type="dxa"/>
-            <w:tcBorders/>
-          </w:tcPr>
-          <w:p>
-            <w:pPr>
-              <w:pStyle w:val="Normal"/>
-              <w:spacing w:lineRule="auto" w:line="240" w:before="0" w:after="0"/>
-              <w:rPr/>
-            </w:pPr>
-            <w:r>
-              <w:rPr/>
-            </w:r>
-          </w:p>
-        </w:tc>
-        <w:tc>
-          <w:tcPr>
-            <w:tcW w:w="1502" w:type="dxa"/>
-            <w:tcBorders/>
-          </w:tcPr>
-          <w:p>
-            <w:pPr>
-              <w:pStyle w:val="Normal"/>
-              <w:spacing w:lineRule="auto" w:line="240" w:before="0" w:after="0"/>
-              <w:rPr/>
-            </w:pPr>
-            <w:r>
-              <w:rPr/>
-            </w:r>
-          </w:p>
-        </w:tc>
-        <w:tc>
-          <w:tcPr>
-            <w:tcW w:w="1502" w:type="dxa"/>
+            <w:tcW w:w="1903" w:type="dxa"/>
+            <w:tcBorders/>
+          </w:tcPr>
+          <w:p>
+            <w:pPr>
+              <w:pStyle w:val="Normal"/>
+              <w:spacing w:lineRule="auto" w:line="240" w:before="0" w:after="0"/>
+              <w:rPr/>
+            </w:pPr>
+            <w:r>
+              <w:rPr/>
+            </w:r>
+          </w:p>
+        </w:tc>
+        <w:tc>
+          <w:tcPr>
+            <w:tcW w:w="1245" w:type="dxa"/>
+            <w:tcBorders/>
+          </w:tcPr>
+          <w:p>
+            <w:pPr>
+              <w:pStyle w:val="Normal"/>
+              <w:spacing w:lineRule="auto" w:line="240" w:before="0" w:after="0"/>
+              <w:rPr/>
+            </w:pPr>
+            <w:r>
+              <w:rPr/>
+            </w:r>
+          </w:p>
+        </w:tc>
+        <w:tc>
+          <w:tcPr>
+            <w:tcW w:w="1357" w:type="dxa"/>
             <w:tcBorders/>
           </w:tcPr>
           <w:p>
@@ -1930,39 +1980,39 @@
         </w:tc>
         <w:tc>
           <w:tcPr>
-            <w:tcW w:w="1501" w:type="dxa"/>
-            <w:tcBorders/>
-          </w:tcPr>
-          <w:p>
-            <w:pPr>
-              <w:pStyle w:val="Normal"/>
-              <w:spacing w:lineRule="auto" w:line="240" w:before="0" w:after="0"/>
-              <w:rPr/>
-            </w:pPr>
-            <w:r>
-              <w:rPr/>
-            </w:r>
-          </w:p>
-        </w:tc>
-        <w:tc>
-          <w:tcPr>
-            <w:tcW w:w="1502" w:type="dxa"/>
-            <w:tcBorders/>
-          </w:tcPr>
-          <w:p>
-            <w:pPr>
-              <w:pStyle w:val="Normal"/>
-              <w:spacing w:lineRule="auto" w:line="240" w:before="0" w:after="0"/>
-              <w:rPr/>
-            </w:pPr>
-            <w:r>
-              <w:rPr/>
-            </w:r>
-          </w:p>
-        </w:tc>
-        <w:tc>
-          <w:tcPr>
-            <w:tcW w:w="1502" w:type="dxa"/>
+            <w:tcW w:w="1903" w:type="dxa"/>
+            <w:tcBorders/>
+          </w:tcPr>
+          <w:p>
+            <w:pPr>
+              <w:pStyle w:val="Normal"/>
+              <w:spacing w:lineRule="auto" w:line="240" w:before="0" w:after="0"/>
+              <w:rPr/>
+            </w:pPr>
+            <w:r>
+              <w:rPr/>
+            </w:r>
+          </w:p>
+        </w:tc>
+        <w:tc>
+          <w:tcPr>
+            <w:tcW w:w="1245" w:type="dxa"/>
+            <w:tcBorders/>
+          </w:tcPr>
+          <w:p>
+            <w:pPr>
+              <w:pStyle w:val="Normal"/>
+              <w:spacing w:lineRule="auto" w:line="240" w:before="0" w:after="0"/>
+              <w:rPr/>
+            </w:pPr>
+            <w:r>
+              <w:rPr/>
+            </w:r>
+          </w:p>
+        </w:tc>
+        <w:tc>
+          <w:tcPr>
+            <w:tcW w:w="1357" w:type="dxa"/>
             <w:tcBorders/>
           </w:tcPr>
           <w:p>
@@ -2602,19 +2652,34 @@
           <w:szCs w:val="24"/>
           <w:u w:val="single"/>
         </w:rPr>
-        <w:t xml:space="preserve">Documentation – Source </w:t>
-      </w:r>
-      <w:r>
-        <w:rPr>
-          <w:b/>
-          <w:bCs/>
-          <w:i/>
-          <w:iCs/>
-          <w:sz w:val="24"/>
-          <w:szCs w:val="24"/>
-          <w:u w:val="single"/>
-        </w:rPr>
-        <w:t>Code</w:t>
+      </w:r>
+    </w:p>
+    <w:p>
+      <w:pPr>
+        <w:pStyle w:val="Normal"/>
+        <w:rPr>
+          <w:b/>
+          <w:b/>
+          <w:bCs/>
+          <w:i/>
+          <w:i/>
+          <w:iCs/>
+          <w:sz w:val="24"/>
+          <w:szCs w:val="24"/>
+          <w:u w:val="single"/>
+        </w:rPr>
+      </w:pPr>
+      <w:r>
+        <w:rPr>
+          <w:b/>
+          <w:bCs/>
+          <w:i/>
+          <w:iCs/>
+          <w:sz w:val="24"/>
+          <w:szCs w:val="24"/>
+          <w:u w:val="single"/>
+        </w:rPr>
+        <w:t>Documentation – Source Code</w:t>
       </w:r>
     </w:p>
     <w:p>
@@ -2645,21 +2710,7 @@
           <w:bCs w:val="false"/>
         </w:rPr>
         <w:tab/>
-        <w:t xml:space="preserve">Our Card class is a class which stores an integer value. The reason we did not just use integers without a wrapper class is to protect our code from using the values in incorrect ways. In the game, cards cannot be added, subtracted etc., and should only be stored in data structures intended to store them, </w:t>
-      </w:r>
-      <w:r>
-        <w:rPr>
-          <w:b w:val="false"/>
-          <w:bCs w:val="false"/>
-        </w:rPr>
-        <w:t>such as the “pack” variable in CardGame or the “hand” variable in Player</w:t>
-      </w:r>
-      <w:r>
-        <w:rPr>
-          <w:b w:val="false"/>
-          <w:bCs w:val="false"/>
-        </w:rPr>
-        <w:t>.</w:t>
+        <w:t>Our Card class is a class which stores an integer value. The reason we did not use integers without a wrapper class is to protect our code from using the values in incorrect ways. In the game, cards cannot be added, subtracted etc., and should only be stored in data structures intended to store them, such as the “pack” variable in CardGame or the “hand” variable in Player.</w:t>
       </w:r>
     </w:p>
     <w:p>
@@ -2686,52 +2737,23 @@
       </w:pPr>
       <w:r>
         <w:rPr>
-          <w:b w:val="false"/>
-          <w:bCs w:val="false"/>
-        </w:rPr>
-        <w:t xml:space="preserve">Basics: </w:t>
-      </w:r>
-      <w:r>
-        <w:rPr>
-          <w:b w:val="false"/>
-          <w:bCs w:val="false"/>
-        </w:rPr>
-        <w:t>P</w:t>
-      </w:r>
-      <w:r>
-        <w:rPr>
-          <w:b w:val="false"/>
-          <w:bCs w:val="false"/>
-        </w:rPr>
-        <w:t xml:space="preserve">layers all have an identifying integer Id </w:t>
-      </w:r>
-      <w:r>
-        <w:rPr>
-          <w:b w:val="false"/>
-          <w:bCs w:val="false"/>
-        </w:rPr>
-        <w:t>and</w:t>
-      </w:r>
-      <w:r>
-        <w:rPr>
-          <w:b w:val="false"/>
-          <w:bCs w:val="false"/>
-        </w:rPr>
-        <w:t xml:space="preserve"> </w:t>
-      </w:r>
-      <w:r>
-        <w:rPr>
-          <w:b w:val="false"/>
-          <w:bCs w:val="false"/>
-        </w:rPr>
-        <w:t xml:space="preserve">a hand of 4 cards (of type PriotiryBlockingQueue&lt;Card&gt;*). </w:t>
-      </w:r>
-      <w:r>
-        <w:rPr>
-          <w:b w:val="false"/>
-          <w:bCs w:val="false"/>
-        </w:rPr>
-        <w:t>Players will carry out two actions, drawing from their draw deck or discarding to their discard deck. Draw and discard decks are calculated using the Ids of the players and decks. The player draws from the deck with a matching Id and discards to the deck with the Id one more than their own; except for the last player, who discards to the first deck. In order to facilitate asynchronous interaction with each other, the Player class contains a static ArrayList&lt;Player&gt; attribute which contains all created player objects.</w:t>
+          <w:rFonts w:eastAsia="Calibri" w:cs="" w:cstheme="minorBidi" w:eastAsiaTheme="minorHAnsi"/>
+          <w:b w:val="false"/>
+          <w:bCs w:val="false"/>
+          <w:color w:val="auto"/>
+          <w:kern w:val="0"/>
+          <w:sz w:val="22"/>
+          <w:szCs w:val="22"/>
+          <w:lang w:val="en-GB" w:eastAsia="en-US" w:bidi="ar-SA"/>
+        </w:rPr>
+        <w:t>Design</w:t>
+      </w:r>
+      <w:r>
+        <w:rPr>
+          <w:b w:val="false"/>
+          <w:bCs w:val="false"/>
+        </w:rPr>
+        <w:t xml:space="preserve">: </w:t>
       </w:r>
     </w:p>
     <w:p>
@@ -2744,22 +2766,90 @@
           <w:b w:val="false"/>
           <w:bCs w:val="false"/>
         </w:rPr>
+        <w:tab/>
+        <w:t xml:space="preserve">Players all have an identifying integer Id and a hand of 4 cards (of type </w:t>
+      </w:r>
+      <w:r>
+        <w:rPr>
+          <w:rFonts w:eastAsia="Calibri" w:cs="" w:cstheme="minorBidi" w:eastAsiaTheme="minorHAnsi"/>
+          <w:b w:val="false"/>
+          <w:bCs w:val="false"/>
+          <w:color w:val="auto"/>
+          <w:kern w:val="0"/>
+          <w:sz w:val="22"/>
+          <w:szCs w:val="22"/>
+          <w:lang w:val="en-GB" w:eastAsia="en-US" w:bidi="ar-SA"/>
+        </w:rPr>
+        <w:t>BlockingQueue</w:t>
+      </w:r>
+      <w:r>
+        <w:rPr>
+          <w:b w:val="false"/>
+          <w:bCs w:val="false"/>
+        </w:rPr>
+        <w:t xml:space="preserve">&lt;Card&gt;). Players will carry out </w:t>
+      </w:r>
+      <w:r>
+        <w:rPr>
+          <w:rFonts w:eastAsia="Calibri" w:cs="" w:cstheme="minorBidi" w:eastAsiaTheme="minorHAnsi"/>
+          <w:b w:val="false"/>
+          <w:bCs w:val="false"/>
+          <w:color w:val="auto"/>
+          <w:kern w:val="0"/>
+          <w:sz w:val="22"/>
+          <w:szCs w:val="22"/>
+          <w:lang w:val="en-GB" w:eastAsia="en-US" w:bidi="ar-SA"/>
+        </w:rPr>
+        <w:t>three</w:t>
+      </w:r>
+      <w:r>
+        <w:rPr>
+          <w:b w:val="false"/>
+          <w:bCs w:val="false"/>
+        </w:rPr>
+        <w:t xml:space="preserve"> actions, </w:t>
+      </w:r>
+      <w:r>
+        <w:rPr>
+          <w:b w:val="false"/>
+          <w:bCs w:val="false"/>
+        </w:rPr>
+        <w:t xml:space="preserve">checking if they have won, </w:t>
+      </w:r>
+      <w:r>
+        <w:rPr>
+          <w:b w:val="false"/>
+          <w:bCs w:val="false"/>
+        </w:rPr>
+        <w:t xml:space="preserve">drawing from their draw deck or discarding to their discard deck. Draw and discard decks are calculated using the Ids of the players and decks. </w:t>
+      </w:r>
+    </w:p>
+    <w:p>
+      <w:pPr>
+        <w:pStyle w:val="Normal"/>
+        <w:rPr/>
+      </w:pPr>
+      <w:r>
+        <w:rPr>
+          <w:b w:val="false"/>
+          <w:bCs w:val="false"/>
+        </w:rPr>
+        <w:tab/>
+        <w:t>The player draws from the deck with a matching Id and discards to the deck with the Id one more than their own; except for the last player, who discards to the first deck. In order to facilitate asynchronous interaction with each other, the Player class contains a static ArrayList&lt;Player&gt; attribute which contains all created player objects.</w:t>
+      </w:r>
+    </w:p>
+    <w:p>
+      <w:pPr>
+        <w:pStyle w:val="Normal"/>
+        <w:rPr/>
+      </w:pPr>
+      <w:r>
+        <w:rPr>
+          <w:b w:val="false"/>
+          <w:bCs w:val="false"/>
+        </w:rPr>
         <w:t xml:space="preserve">Threading: </w:t>
       </w:r>
-      <w:r>
-        <w:rPr>
-          <w:b w:val="false"/>
-          <w:bCs w:val="false"/>
-        </w:rPr>
-        <w:t xml:space="preserve">Our player class implements the Runnable interface in order to make use of Java’s Thread class without making Player a subclass of Thread. This is due to Java only supporting single inheritance. Thus, using interfaces where able seems like good programming practice. </w:t>
-      </w:r>
-      <w:r>
-        <w:rPr>
-          <w:b w:val="false"/>
-          <w:bCs w:val="false"/>
-        </w:rPr>
-        <w:t xml:space="preserve">Keeping with the specification, we designed our code to be as thread-safe as possible. We did this by using a PBQ to store cards, as it is already thread-safe. </w:t>
-      </w:r>
     </w:p>
     <w:p>
       <w:pPr>
@@ -2771,35 +2861,83 @@
           <w:b w:val="false"/>
           <w:bCs w:val="false"/>
         </w:rPr>
-        <w:t>H</w:t>
-      </w:r>
-      <w:r>
-        <w:rPr>
-          <w:b w:val="false"/>
-          <w:bCs w:val="false"/>
-        </w:rPr>
-        <w:t>and: The players hand should hold exactly 4 cards at any time, we achieved this by synchronizing the drawCard() and discardCard() functions. When discarding, the player keeps any cards which match their Id, and when all cards match, the player updates the static “winner” attribute with their player Id. As part of this, players should make</w:t>
-      </w:r>
-      <w:r>
-        <w:rPr>
-          <w:b w:val="false"/>
-          <w:bCs w:val="false"/>
-        </w:rPr>
-        <w:t xml:space="preserve"> sure that no cards except their preference stay in their hand forever, </w:t>
-      </w:r>
-      <w:r>
-        <w:rPr>
-          <w:b w:val="false"/>
-          <w:bCs w:val="false"/>
-        </w:rPr>
-        <w:t>t</w:t>
-      </w:r>
-      <w:r>
-        <w:rPr>
-          <w:b w:val="false"/>
-          <w:bCs w:val="false"/>
-        </w:rPr>
-        <w:t>herefore the PBQ enables the players to automatically cycle their cards so that all cards will (at most four turns after being drawn) be discarded. [Insert explanation of how the player keeps preferred cards]</w:t>
+        <w:tab/>
+        <w:t xml:space="preserve">Our player class implements the Runnable interface in order to make use of Java’s Thread class. Keeping with the specification, we designed our code to be as thread-safe as possible. We did this by using a </w:t>
+      </w:r>
+      <w:r>
+        <w:rPr>
+          <w:rFonts w:eastAsia="Calibri" w:cs="" w:cstheme="minorBidi" w:eastAsiaTheme="minorHAnsi"/>
+          <w:b w:val="false"/>
+          <w:bCs w:val="false"/>
+          <w:color w:val="auto"/>
+          <w:kern w:val="0"/>
+          <w:sz w:val="22"/>
+          <w:szCs w:val="22"/>
+          <w:lang w:val="en-GB" w:eastAsia="en-US" w:bidi="ar-SA"/>
+        </w:rPr>
+        <w:t>BlockingQueue</w:t>
+      </w:r>
+      <w:r>
+        <w:rPr>
+          <w:b w:val="false"/>
+          <w:bCs w:val="false"/>
+        </w:rPr>
+        <w:t xml:space="preserve"> to store cards, as it is already </w:t>
+      </w:r>
+      <w:r>
+        <w:rPr>
+          <w:b w:val="false"/>
+          <w:bCs w:val="false"/>
+        </w:rPr>
+        <w:t xml:space="preserve">a </w:t>
+      </w:r>
+      <w:r>
+        <w:rPr>
+          <w:b w:val="false"/>
+          <w:bCs w:val="false"/>
+        </w:rPr>
+        <w:t xml:space="preserve">thread-safe </w:t>
+      </w:r>
+      <w:r>
+        <w:rPr>
+          <w:b w:val="false"/>
+          <w:bCs w:val="false"/>
+        </w:rPr>
+        <w:t>data structure</w:t>
+      </w:r>
+      <w:r>
+        <w:rPr>
+          <w:b w:val="false"/>
+          <w:bCs w:val="false"/>
+        </w:rPr>
+        <w:t xml:space="preserve">. </w:t>
+      </w:r>
+      <w:r>
+        <w:rPr>
+          <w:b w:val="false"/>
+          <w:bCs w:val="false"/>
+        </w:rPr>
+        <w:t xml:space="preserve">We also implemented try-catch blocks to catch interrupt exceptions </w:t>
+      </w:r>
+      <w:r>
+        <w:rPr>
+          <w:rFonts w:eastAsia="Calibri" w:cs="" w:cstheme="minorBidi" w:eastAsiaTheme="minorHAnsi"/>
+          <w:b w:val="false"/>
+          <w:bCs w:val="false"/>
+          <w:color w:val="auto"/>
+          <w:kern w:val="0"/>
+          <w:sz w:val="22"/>
+          <w:szCs w:val="22"/>
+          <w:lang w:val="en-GB" w:eastAsia="en-US" w:bidi="ar-SA"/>
+        </w:rPr>
+        <w:t>so that players</w:t>
+      </w:r>
+      <w:r>
+        <w:rPr>
+          <w:b w:val="false"/>
+          <w:bCs w:val="false"/>
+        </w:rPr>
+        <w:t xml:space="preserve"> would stop playing if they are interrupted.</w:t>
       </w:r>
     </w:p>
     <w:p>
@@ -2812,49 +2950,143 @@
           <w:b w:val="false"/>
           <w:bCs w:val="false"/>
         </w:rPr>
-        <w:t>Outputting: The Player class should write updates to an external text file to document the game running. [Explain what we used to obtain the output].</w:t>
-      </w:r>
-    </w:p>
-    <w:p>
-      <w:pPr>
-        <w:pStyle w:val="ListParagraph"/>
-        <w:numPr>
-          <w:ilvl w:val="0"/>
-          <w:numId w:val="4"/>
-        </w:numPr>
+        <w:t xml:space="preserve">Hand: </w:t>
+      </w:r>
+    </w:p>
+    <w:p>
+      <w:pPr>
+        <w:pStyle w:val="Normal"/>
         <w:rPr/>
       </w:pPr>
       <w:r>
+        <w:rPr>
+          <w:b w:val="false"/>
+          <w:bCs w:val="false"/>
+        </w:rPr>
+        <w:tab/>
+        <w:t xml:space="preserve">The players hand should hold exactly 4 cards at any time, we achieved this by synchronizing the drawCard() and discardCard() functions. When discarding, the player keeps any cards which match their Id, and when all cards match, the player updates the static “winner” attribute with their player Id. As part of this, players should make sure that no cards except their preference stay in their hand forever, </w:t>
+      </w:r>
+      <w:r>
+        <w:rPr>
+          <w:rFonts w:eastAsia="Calibri" w:cs="" w:cstheme="minorBidi" w:eastAsiaTheme="minorHAnsi"/>
+          <w:b w:val="false"/>
+          <w:bCs w:val="false"/>
+          <w:color w:val="auto"/>
+          <w:kern w:val="0"/>
+          <w:sz w:val="22"/>
+          <w:szCs w:val="22"/>
+          <w:lang w:val="en-GB" w:eastAsia="en-US" w:bidi="ar-SA"/>
+        </w:rPr>
+        <w:t>to this end,</w:t>
+      </w:r>
+      <w:r>
+        <w:rPr>
+          <w:b w:val="false"/>
+          <w:bCs w:val="false"/>
+        </w:rPr>
+        <w:t xml:space="preserve"> the </w:t>
+      </w:r>
+      <w:r>
+        <w:rPr>
+          <w:rFonts w:eastAsia="Calibri" w:cs="" w:cstheme="minorBidi" w:eastAsiaTheme="minorHAnsi"/>
+          <w:b w:val="false"/>
+          <w:bCs w:val="false"/>
+          <w:color w:val="auto"/>
+          <w:kern w:val="0"/>
+          <w:sz w:val="22"/>
+          <w:szCs w:val="22"/>
+          <w:lang w:val="en-GB" w:eastAsia="en-US" w:bidi="ar-SA"/>
+        </w:rPr>
+        <w:t>BlockingQueue</w:t>
+      </w:r>
+      <w:r>
+        <w:rPr>
+          <w:b w:val="false"/>
+          <w:bCs w:val="false"/>
+        </w:rPr>
+        <w:t xml:space="preserve"> enables the players to automatically cycle their cards so that all </w:t>
+      </w:r>
+      <w:r>
+        <w:rPr>
+          <w:b w:val="false"/>
+          <w:bCs w:val="false"/>
+        </w:rPr>
+        <w:t xml:space="preserve">necessary </w:t>
+      </w:r>
+      <w:r>
+        <w:rPr>
+          <w:b w:val="false"/>
+          <w:bCs w:val="false"/>
+        </w:rPr>
+        <w:t xml:space="preserve">cards will (at most four turns after being drawn) be discarded. </w:t>
+      </w:r>
+    </w:p>
+    <w:p>
+      <w:pPr>
+        <w:pStyle w:val="Normal"/>
         <w:rPr/>
-        <w:t>Should draw from their deck and deposit on the next player’s deck (unless the draw deck is empty)</w:t>
-      </w:r>
-    </w:p>
-    <w:p>
-      <w:pPr>
-        <w:pStyle w:val="ListParagraph"/>
-        <w:numPr>
-          <w:ilvl w:val="0"/>
-          <w:numId w:val="4"/>
-        </w:numPr>
+      </w:pPr>
+      <w:r>
+        <w:rPr>
+          <w:b w:val="false"/>
+          <w:bCs w:val="false"/>
+        </w:rPr>
+        <w:tab/>
+        <w:t xml:space="preserve">[Insert explanation of how the player keeps preferred cards] </w:t>
+      </w:r>
+      <w:r>
+        <w:rPr>
+          <w:b w:val="false"/>
+          <w:bCs w:val="false"/>
+        </w:rPr>
+        <w:t>When the player discards a card, they check the front of their hand. If the card if their preferred type, they add it to the back of their queue. If the card is not their preferred type, the add it to their discard deck and draw a new card. In theory, this could lead to a situation where a player checks their already winning hand for a card to discard. However discardCard() can only be executed from run() if the hand is not a winning hand, therefore this situation is unlikely, if not impossible to occure.</w:t>
+      </w:r>
+    </w:p>
+    <w:p>
+      <w:pPr>
+        <w:pStyle w:val="Normal"/>
         <w:rPr/>
       </w:pPr>
       <w:r>
+        <w:rPr>
+          <w:b w:val="false"/>
+          <w:bCs w:val="false"/>
+        </w:rPr>
+        <w:t xml:space="preserve">Output: </w:t>
+      </w:r>
+    </w:p>
+    <w:p>
+      <w:pPr>
+        <w:pStyle w:val="Normal"/>
         <w:rPr/>
-        <w:t>Declare victory if either their starting, or subsequent hand are all the same number</w:t>
-      </w:r>
-    </w:p>
-    <w:p>
-      <w:pPr>
-        <w:pStyle w:val="ListParagraph"/>
-        <w:numPr>
-          <w:ilvl w:val="0"/>
-          <w:numId w:val="4"/>
-        </w:numPr>
-        <w:rPr/>
-      </w:pPr>
-      <w:r>
-        <w:rPr/>
-        <w:t>Concede defeat if either an opponent’s starting, or subsequent hand are all the same number.</w:t>
+      </w:pPr>
+      <w:r>
+        <w:rPr>
+          <w:b w:val="false"/>
+          <w:bCs w:val="false"/>
+        </w:rPr>
+        <w:tab/>
+        <w:t xml:space="preserve">The Player class should write updates to an external text file to document the game running. </w:t>
+      </w:r>
+      <w:r>
+        <w:rPr>
+          <w:b w:val="false"/>
+          <w:bCs w:val="false"/>
+        </w:rPr>
+        <w:t xml:space="preserve">To achive this we used the BufferedWriter class. BufferedWriter writes text to a character-output stream, buffering characters in order to provide for the writing of arrays, lists and strings. </w:t>
+      </w:r>
+      <w:r>
+        <w:rPr>
+          <w:rFonts w:eastAsia="Calibri" w:cs="" w:cstheme="minorBidi" w:eastAsiaTheme="minorHAnsi"/>
+          <w:b w:val="false"/>
+          <w:bCs w:val="false"/>
+          <w:color w:val="auto"/>
+          <w:kern w:val="0"/>
+          <w:sz w:val="22"/>
+          <w:szCs w:val="22"/>
+          <w:lang w:val="en-GB" w:eastAsia="en-US" w:bidi="ar-SA"/>
+        </w:rPr>
+        <w:t>BufferedWriter also overwrites duplicate files, which simplifies repeated testing substantially.</w:t>
       </w:r>
     </w:p>
     <w:p>
@@ -2900,17 +3132,71 @@
       </w:r>
       <w:r>
         <w:rPr>
-          <w:b w:val="false"/>
-          <w:bCs w:val="false"/>
-        </w:rPr>
-        <w:t>PBC</w:t>
-      </w:r>
-      <w:r>
-        <w:rPr>
-          <w:b w:val="false"/>
-          <w:bCs w:val="false"/>
-        </w:rPr>
-        <w:t xml:space="preserve"> data structure, that also outputs data to an external text file. We decided to make the decks a separate class because it would make it easier to make changes in CardGame and Player, without affecting the behaviour of the decks.</w:t>
+          <w:rFonts w:eastAsia="Calibri" w:cs="" w:cstheme="minorBidi" w:eastAsiaTheme="minorHAnsi"/>
+          <w:b w:val="false"/>
+          <w:bCs w:val="false"/>
+          <w:color w:val="auto"/>
+          <w:kern w:val="0"/>
+          <w:sz w:val="22"/>
+          <w:szCs w:val="22"/>
+          <w:lang w:val="en-GB" w:eastAsia="en-US" w:bidi="ar-SA"/>
+        </w:rPr>
+        <w:t>BlockingQueue&lt;Card&gt;</w:t>
+      </w:r>
+      <w:r>
+        <w:rPr>
+          <w:b w:val="false"/>
+          <w:bCs w:val="false"/>
+        </w:rPr>
+        <w:t xml:space="preserve"> data structure, that also outputs data to an external text file. We decided to make the decks a separate class because it would </w:t>
+      </w:r>
+      <w:r>
+        <w:rPr>
+          <w:b w:val="false"/>
+          <w:bCs w:val="false"/>
+        </w:rPr>
+        <w:t xml:space="preserve">both </w:t>
+      </w:r>
+      <w:r>
+        <w:rPr>
+          <w:b w:val="false"/>
+          <w:bCs w:val="false"/>
+        </w:rPr>
+        <w:t xml:space="preserve">make it easier to make changes in CardGame and Player, without affecting the behaviour of the decks </w:t>
+      </w:r>
+      <w:r>
+        <w:rPr>
+          <w:b w:val="false"/>
+          <w:bCs w:val="false"/>
+        </w:rPr>
+        <w:t xml:space="preserve">and make the </w:t>
+      </w:r>
+      <w:r>
+        <w:rPr>
+          <w:rFonts w:eastAsia="Calibri" w:cs="" w:cstheme="minorBidi" w:eastAsiaTheme="minorHAnsi"/>
+          <w:b w:val="false"/>
+          <w:bCs w:val="false"/>
+          <w:color w:val="auto"/>
+          <w:kern w:val="0"/>
+          <w:sz w:val="22"/>
+          <w:szCs w:val="22"/>
+          <w:lang w:val="en-GB" w:eastAsia="en-US" w:bidi="ar-SA"/>
+        </w:rPr>
+        <w:t>system</w:t>
+      </w:r>
+      <w:r>
+        <w:rPr>
+          <w:b w:val="false"/>
+          <w:bCs w:val="false"/>
+        </w:rPr>
+        <w:t xml:space="preserve"> easier to visualise when implementing the game loop</w:t>
+      </w:r>
+      <w:r>
+        <w:rPr>
+          <w:b w:val="false"/>
+          <w:bCs w:val="false"/>
+        </w:rPr>
+        <w:t>.</w:t>
       </w:r>
     </w:p>
     <w:p>
@@ -2928,6 +3214,19 @@
           <w:bCs w:val="false"/>
         </w:rPr>
         <w:tab/>
+      </w:r>
+      <w:r>
+        <w:rPr>
+          <w:rFonts w:eastAsia="Calibri" w:cs="" w:cstheme="minorBidi" w:eastAsiaTheme="minorHAnsi"/>
+          <w:b w:val="false"/>
+          <w:bCs w:val="false"/>
+          <w:color w:val="auto"/>
+          <w:kern w:val="0"/>
+          <w:sz w:val="22"/>
+          <w:szCs w:val="22"/>
+          <w:lang w:val="en-GB" w:eastAsia="en-US" w:bidi="ar-SA"/>
+        </w:rPr>
+        <w:t>CardDeck uses the same BufferedWriter class as Player to output the contents of the decks to text files.</w:t>
       </w:r>
     </w:p>
     <w:p>
@@ -2956,10 +3255,15 @@
       <w:r>
         <w:rPr/>
         <w:tab/>
+        <w:t xml:space="preserve">CardGame uses a main() function to play the card game, then uses extra functions to simplify main(), the goal being to make main() look as self-explanatory as possible by outsourcing any sections of complex code to their own small, self contained (and easily documented) function. </w:t>
       </w:r>
       <w:r>
         <w:rPr/>
-        <w:t>CardGame uses a main() function to play the card game, then uses extra functions to simplify main(), the goal being to make main() look as self-explanatory as possible by outsourcing any sections of complex code to their own small, self contained (and easily documented) function. The main() function asks for number of players (n E N) and a list of card values (the size of which should be 8n) before generating the required number of Player and CardDeck objects, before distributing Card objects to each Player and CardDeck then starting all the Player threads.</w:t>
+        <w:t>The exception to this is the section of main() which takes the user input. This was left in main() to simplify the scope of the variables storing the player inputs.</w:t>
+      </w:r>
+      <w:r>
+        <w:rPr/>
+        <w:t xml:space="preserve"> </w:t>
       </w:r>
     </w:p>
     <w:p>
@@ -2981,10 +3285,109 @@
       <w:r>
         <w:rPr/>
         <w:tab/>
+        <w:t xml:space="preserve">The main() function asks for number of players (n E N) and a list of card values (the size of which should be 8n) before generating the required number of Player and CardDeck objects, before distributing Card objects to each Player and CardDeck then starting all the Player threads. </w:t>
       </w:r>
       <w:r>
         <w:rPr/>
+        <w:t>Note that, because decks are assigned to players during player initialisation, CardDecks are generated first; however players are still dealt to first in keeping with the specification.</w:t>
+      </w:r>
+    </w:p>
+    <w:p>
+      <w:pPr>
+        <w:pStyle w:val="ListParagraph"/>
+        <w:ind w:left="720" w:hanging="0"/>
+        <w:rPr/>
+      </w:pPr>
+      <w:r>
+        <w:rPr/>
+      </w:r>
+    </w:p>
+    <w:p>
+      <w:pPr>
+        <w:pStyle w:val="ListParagraph"/>
+        <w:ind w:hanging="0"/>
+        <w:rPr/>
+      </w:pPr>
+      <w:r>
+        <w:rPr/>
+        <w:tab/>
         <w:t>By starting the Player threads as the last step of main(), main() does not execute any code while the Player threads are running. This is intentional as it reduces the amount of code running simultaneously and therefore maintains orthogonality, since any change in the Player’s run() method do not affect the execution of main() and changes in main() (other than any which prevent Player threads starting) do not affect the execution of run().</w:t>
+      </w:r>
+    </w:p>
+    <w:p>
+      <w:pPr>
+        <w:pStyle w:val="Normal"/>
+        <w:rPr>
+          <w:b/>
+          <w:b/>
+          <w:bCs/>
+          <w:i/>
+          <w:i/>
+          <w:iCs/>
+          <w:sz w:val="28"/>
+          <w:szCs w:val="28"/>
+          <w:u w:val="single"/>
+        </w:rPr>
+      </w:pPr>
+      <w:r>
+        <w:rPr/>
+      </w:r>
+    </w:p>
+    <w:p>
+      <w:pPr>
+        <w:pStyle w:val="Normal"/>
+        <w:rPr>
+          <w:b/>
+          <w:b/>
+          <w:bCs/>
+          <w:i/>
+          <w:i/>
+          <w:iCs/>
+          <w:sz w:val="28"/>
+          <w:szCs w:val="28"/>
+          <w:u w:val="single"/>
+        </w:rPr>
+      </w:pPr>
+      <w:r>
+        <w:rPr/>
+      </w:r>
+    </w:p>
+    <w:p>
+      <w:pPr>
+        <w:pStyle w:val="Normal"/>
+        <w:rPr>
+          <w:b/>
+          <w:b/>
+          <w:bCs/>
+          <w:i/>
+          <w:i/>
+          <w:iCs/>
+          <w:sz w:val="28"/>
+          <w:szCs w:val="28"/>
+          <w:u w:val="single"/>
+        </w:rPr>
+      </w:pPr>
+      <w:r>
+        <w:rPr/>
+      </w:r>
+    </w:p>
+    <w:p>
+      <w:pPr>
+        <w:pStyle w:val="Normal"/>
+        <w:rPr>
+          <w:b/>
+          <w:b/>
+          <w:bCs/>
+          <w:i/>
+          <w:i/>
+          <w:iCs/>
+          <w:sz w:val="28"/>
+          <w:szCs w:val="28"/>
+          <w:u w:val="single"/>
+        </w:rPr>
+      </w:pPr>
+      <w:r>
+        <w:rPr/>
       </w:r>
     </w:p>
     <w:p>
@@ -3416,7 +3819,17 @@
           <w:u w:val="none"/>
         </w:rPr>
         <w:tab/>
-        <w:t>- Does the deck correctly take in</w:t>
+        <w:t xml:space="preserve">- </w:t>
+      </w:r>
+      <w:r>
+        <w:rPr>
+          <w:b w:val="false"/>
+          <w:bCs w:val="false"/>
+          <w:i w:val="false"/>
+          <w:iCs w:val="false"/>
+          <w:u w:val="none"/>
+        </w:rPr>
+        <w:t>Test that outputs are correctly formatted</w:t>
       </w:r>
     </w:p>
     <w:p>
@@ -3618,6 +4031,8 @@
           <w:ilvl w:val="0"/>
           <w:numId w:val="1"/>
         </w:numPr>
+        <w:spacing w:before="0" w:after="160"/>
+        <w:contextualSpacing/>
         <w:rPr>
           <w:b w:val="false"/>
           <w:b w:val="false"/>
@@ -3637,55 +4052,6 @@
           <w:u w:val="none"/>
         </w:rPr>
         <w:t>Does the class deal out cards correctly even when it thinks there are the wrong number of players?</w:t>
-      </w:r>
-    </w:p>
-    <w:p>
-      <w:pPr>
-        <w:pStyle w:val="Normal"/>
-        <w:rPr>
-          <w:b/>
-          <w:b/>
-          <w:bCs/>
-          <w:i/>
-          <w:i/>
-          <w:iCs/>
-          <w:u w:val="single"/>
-        </w:rPr>
-      </w:pPr>
-      <w:r>
-        <w:rPr>
-          <w:b/>
-          <w:bCs/>
-          <w:i/>
-          <w:iCs/>
-          <w:u w:val="single"/>
-        </w:rPr>
-        <w:t>Questions:</w:t>
-      </w:r>
-    </w:p>
-    <w:p>
-      <w:pPr>
-        <w:pStyle w:val="Normal"/>
-        <w:spacing w:before="0" w:after="160"/>
-        <w:rPr>
-          <w:b w:val="false"/>
-          <w:b w:val="false"/>
-          <w:bCs w:val="false"/>
-          <w:i w:val="false"/>
-          <w:i w:val="false"/>
-          <w:iCs w:val="false"/>
-          <w:u w:val="none"/>
-        </w:rPr>
-      </w:pPr>
-      <w:r>
-        <w:rPr>
-          <w:b w:val="false"/>
-          <w:bCs w:val="false"/>
-          <w:i w:val="false"/>
-          <w:iCs w:val="false"/>
-          <w:u w:val="none"/>
-        </w:rPr>
-        <w:t>Should players act simultaneously or as quick as possible?</w:t>
       </w:r>
     </w:p>
     <w:sectPr>
@@ -4134,143 +4500,6 @@
   <w:abstractNum w:abstractNumId="4">
     <w:lvl w:ilvl="0">
       <w:start w:val="1"/>
-      <w:numFmt w:val="bullet"/>
-      <w:lvlText w:val="-"/>
-      <w:lvlJc w:val="left"/>
-      <w:pPr>
-        <w:tabs>
-          <w:tab w:val="num" w:pos="0"/>
-        </w:tabs>
-        <w:ind w:left="720" w:hanging="360"/>
-      </w:pPr>
-      <w:rPr>
-        <w:rFonts w:ascii="Calibri" w:hAnsi="Calibri" w:cs="Calibri" w:hint="default"/>
-      </w:rPr>
-    </w:lvl>
-    <w:lvl w:ilvl="1">
-      <w:start w:val="1"/>
-      <w:numFmt w:val="bullet"/>
-      <w:lvlText w:val="o"/>
-      <w:lvlJc w:val="left"/>
-      <w:pPr>
-        <w:tabs>
-          <w:tab w:val="num" w:pos="0"/>
-        </w:tabs>
-        <w:ind w:left="1440" w:hanging="360"/>
-      </w:pPr>
-      <w:rPr>
-        <w:rFonts w:ascii="Courier New" w:hAnsi="Courier New" w:cs="Courier New" w:hint="default"/>
-      </w:rPr>
-    </w:lvl>
-    <w:lvl w:ilvl="2">
-      <w:start w:val="1"/>
-      <w:numFmt w:val="bullet"/>
-      <w:lvlText w:val=""/>
-      <w:lvlJc w:val="left"/>
-      <w:pPr>
-        <w:tabs>
-          <w:tab w:val="num" w:pos="0"/>
-        </w:tabs>
-        <w:ind w:left="2160" w:hanging="360"/>
-      </w:pPr>
-      <w:rPr>
-        <w:rFonts w:ascii="Wingdings" w:hAnsi="Wingdings" w:cs="Wingdings" w:hint="default"/>
-      </w:rPr>
-    </w:lvl>
-    <w:lvl w:ilvl="3">
-      <w:start w:val="1"/>
-      <w:numFmt w:val="bullet"/>
-      <w:lvlText w:val=""/>
-      <w:lvlJc w:val="left"/>
-      <w:pPr>
-        <w:tabs>
-          <w:tab w:val="num" w:pos="0"/>
-        </w:tabs>
-        <w:ind w:left="2880" w:hanging="360"/>
-      </w:pPr>
-      <w:rPr>
-        <w:rFonts w:ascii="Symbol" w:hAnsi="Symbol" w:cs="Symbol" w:hint="default"/>
-      </w:rPr>
-    </w:lvl>
-    <w:lvl w:ilvl="4">
-      <w:start w:val="1"/>
-      <w:numFmt w:val="bullet"/>
-      <w:lvlText w:val="o"/>
-      <w:lvlJc w:val="left"/>
-      <w:pPr>
-        <w:tabs>
-          <w:tab w:val="num" w:pos="0"/>
-        </w:tabs>
-        <w:ind w:left="3600" w:hanging="360"/>
-      </w:pPr>
-      <w:rPr>
-        <w:rFonts w:ascii="Courier New" w:hAnsi="Courier New" w:cs="Courier New" w:hint="default"/>
-      </w:rPr>
-    </w:lvl>
-    <w:lvl w:ilvl="5">
-      <w:start w:val="1"/>
-      <w:numFmt w:val="bullet"/>
-      <w:lvlText w:val=""/>
-      <w:lvlJc w:val="left"/>
-      <w:pPr>
-        <w:tabs>
-          <w:tab w:val="num" w:pos="0"/>
-        </w:tabs>
-        <w:ind w:left="4320" w:hanging="360"/>
-      </w:pPr>
-      <w:rPr>
-        <w:rFonts w:ascii="Wingdings" w:hAnsi="Wingdings" w:cs="Wingdings" w:hint="default"/>
-      </w:rPr>
-    </w:lvl>
-    <w:lvl w:ilvl="6">
-      <w:start w:val="1"/>
-      <w:numFmt w:val="bullet"/>
-      <w:lvlText w:val=""/>
-      <w:lvlJc w:val="left"/>
-      <w:pPr>
-        <w:tabs>
-          <w:tab w:val="num" w:pos="0"/>
-        </w:tabs>
-        <w:ind w:left="5040" w:hanging="360"/>
-      </w:pPr>
-      <w:rPr>
-        <w:rFonts w:ascii="Symbol" w:hAnsi="Symbol" w:cs="Symbol" w:hint="default"/>
-      </w:rPr>
-    </w:lvl>
-    <w:lvl w:ilvl="7">
-      <w:start w:val="1"/>
-      <w:numFmt w:val="bullet"/>
-      <w:lvlText w:val="o"/>
-      <w:lvlJc w:val="left"/>
-      <w:pPr>
-        <w:tabs>
-          <w:tab w:val="num" w:pos="0"/>
-        </w:tabs>
-        <w:ind w:left="5760" w:hanging="360"/>
-      </w:pPr>
-      <w:rPr>
-        <w:rFonts w:ascii="Courier New" w:hAnsi="Courier New" w:cs="Courier New" w:hint="default"/>
-      </w:rPr>
-    </w:lvl>
-    <w:lvl w:ilvl="8">
-      <w:start w:val="1"/>
-      <w:numFmt w:val="bullet"/>
-      <w:lvlText w:val=""/>
-      <w:lvlJc w:val="left"/>
-      <w:pPr>
-        <w:tabs>
-          <w:tab w:val="num" w:pos="0"/>
-        </w:tabs>
-        <w:ind w:left="6480" w:hanging="360"/>
-      </w:pPr>
-      <w:rPr>
-        <w:rFonts w:ascii="Wingdings" w:hAnsi="Wingdings" w:cs="Wingdings" w:hint="default"/>
-      </w:rPr>
-    </w:lvl>
-  </w:abstractNum>
-  <w:abstractNum w:abstractNumId="5">
-    <w:lvl w:ilvl="0">
-      <w:start w:val="1"/>
       <w:numFmt w:val="none"/>
       <w:suff w:val="nothing"/>
       <w:lvlText w:val=""/>
@@ -4284,6 +4513,7 @@
     </w:lvl>
     <w:lvl w:ilvl="1">
       <w:start w:val="1"/>
+      <w:pStyle w:val="Heading2"/>
       <w:numFmt w:val="none"/>
       <w:suff w:val="nothing"/>
       <w:lvlText w:val=""/>
@@ -4399,9 +4629,6 @@
   <w:num w:numId="4">
     <w:abstractNumId w:val="4"/>
   </w:num>
-  <w:num w:numId="5">
-    <w:abstractNumId w:val="5"/>
-  </w:num>
 </w:numbering>
 </file>
 
@@ -4411,7 +4638,6 @@
     <w:rPrDefault>
       <w:rPr>
         <w:rFonts w:ascii="Calibri" w:hAnsi="Calibri" w:eastAsia="Calibri" w:cs="" w:asciiTheme="minorHAnsi" w:cstheme="minorBidi" w:eastAsiaTheme="minorHAnsi" w:hAnsiTheme="minorHAnsi"/>
-        <w:sz w:val="22"/>
         <w:szCs w:val="22"/>
         <w:lang w:val="en-GB" w:eastAsia="en-US" w:bidi="ar-SA"/>
       </w:rPr>
@@ -4800,6 +5026,7 @@
     <w:qFormat/>
     <w:pPr>
       <w:widowControl/>
+      <w:suppressAutoHyphens w:val="true"/>
       <w:bidi w:val="0"/>
       <w:spacing w:lineRule="auto" w:line="259" w:before="0" w:after="160"/>
       <w:jc w:val="left"/>
@@ -4811,6 +5038,23 @@
       <w:sz w:val="22"/>
       <w:szCs w:val="22"/>
       <w:lang w:val="en-GB" w:eastAsia="en-US" w:bidi="ar-SA"/>
+    </w:rPr>
+  </w:style>
+  <w:style w:type="paragraph" w:styleId="Heading2">
+    <w:name w:val="Heading 2"/>
+    <w:basedOn w:val="Heading"/>
+    <w:next w:val="TextBody"/>
+    <w:qFormat/>
+    <w:pPr>
+      <w:spacing w:before="200" w:after="120"/>
+      <w:outlineLvl w:val="1"/>
+    </w:pPr>
+    <w:rPr>
+      <w:rFonts w:ascii="Liberation Serif" w:hAnsi="Liberation Serif" w:eastAsia="DejaVu Sans" w:cs="DejaVu Sans"/>
+      <w:b/>
+      <w:bCs/>
+      <w:sz w:val="36"/>
+      <w:szCs w:val="36"/>
     </w:rPr>
   </w:style>
   <w:style w:type="character" w:styleId="DefaultParagraphFont" w:default="1">

</xml_diff>